<commit_message>
inicio de estructura de implementación
</commit_message>
<xml_diff>
--- a/Trabajos/Trabajos Prácticos/Prácticos Evaluables/TP06/TP6 - Implementacion User Stories DeliverEat.docx
+++ b/Trabajos/Trabajos Prácticos/Prácticos Evaluables/TP06/TP6 - Implementacion User Stories DeliverEat.docx
@@ -2,10 +2,7 @@
 <file path=word/document.xml><?xml version="1.0" encoding="utf-8"?>
 <w:document xmlns:wpc="http://schemas.microsoft.com/office/word/2010/wordprocessingCanvas" xmlns:cx="http://schemas.microsoft.com/office/drawing/2014/chartex" xmlns:cx1="http://schemas.microsoft.com/office/drawing/2015/9/8/chartex" xmlns:cx2="http://schemas.microsoft.com/office/drawing/2015/10/21/chartex" xmlns:cx3="http://schemas.microsoft.com/office/drawing/2016/5/9/chartex" xmlns:cx4="http://schemas.microsoft.com/office/drawing/2016/5/10/chartex" xmlns:cx5="http://schemas.microsoft.com/office/drawing/2016/5/11/chartex" xmlns:cx6="http://schemas.microsoft.com/office/drawing/2016/5/12/chartex" xmlns:cx7="http://schemas.microsoft.com/office/drawing/2016/5/13/chartex" xmlns:cx8="http://schemas.microsoft.com/office/drawing/2016/5/14/chartex" xmlns:mc="http://schemas.openxmlformats.org/markup-compatibility/2006" xmlns:aink="http://schemas.microsoft.com/office/drawing/2016/ink" xmlns:am3d="http://schemas.microsoft.com/office/drawing/2017/model3d" xmlns:o="urn:schemas-microsoft-com:office:office" xmlns:r="http://schemas.openxmlformats.org/officeDocument/2006/relationships" xmlns:m="http://schemas.openxmlformats.org/officeDocument/2006/math" xmlns:v="urn:schemas-microsoft-com:vml" xmlns:wp14="http://schemas.microsoft.com/office/word/2010/wordprocessingDrawing" xmlns:wp="http://schemas.openxmlformats.org/drawingml/2006/wordprocessingDrawing" xmlns:w10="urn:schemas-microsoft-com:office:word" xmlns:w="http://schemas.openxmlformats.org/wordprocessingml/2006/main" xmlns:w14="http://schemas.microsoft.com/office/word/2010/wordml" xmlns:w15="http://schemas.microsoft.com/office/word/2012/wordml" xmlns:w16cid="http://schemas.microsoft.com/office/word/2016/wordml/cid" xmlns:w16se="http://schemas.microsoft.com/office/word/2015/wordml/symex" xmlns:wpg="http://schemas.microsoft.com/office/word/2010/wordprocessingGroup" xmlns:wpi="http://schemas.microsoft.com/office/word/2010/wordprocessingInk" xmlns:wne="http://schemas.microsoft.com/office/word/2006/wordml" xmlns:wps="http://schemas.microsoft.com/office/word/2010/wordprocessingShape" mc:Ignorable="w14 w15 w16se w16cid wp14">
   <w:body>
-    <w:p>
-      <w:bookmarkStart w:id="0" w:name="_GoBack"/>
-      <w:bookmarkEnd w:id="0"/>
-    </w:p>
+    <w:p/>
     <w:p>
       <w:pPr>
         <w:rPr>
@@ -16,30 +13,8 @@
         <w:rPr>
           <w:b/>
         </w:rPr>
-        <w:t xml:space="preserve">TP 6 – </w:t>
+        <w:t>TP 6 – Deliver Eat</w:t>
       </w:r>
-      <w:proofErr w:type="spellStart"/>
-      <w:r>
-        <w:rPr>
-          <w:b/>
-        </w:rPr>
-        <w:t>Deliver</w:t>
-      </w:r>
-      <w:proofErr w:type="spellEnd"/>
-      <w:r>
-        <w:rPr>
-          <w:b/>
-        </w:rPr>
-        <w:t xml:space="preserve"> </w:t>
-      </w:r>
-      <w:proofErr w:type="spellStart"/>
-      <w:r>
-        <w:rPr>
-          <w:b/>
-        </w:rPr>
-        <w:t>Eat</w:t>
-      </w:r>
-      <w:proofErr w:type="spellEnd"/>
     </w:p>
     <w:p>
       <w:pPr>
@@ -53,21 +28,7 @@
         <w:rPr>
           <w:b/>
         </w:rPr>
-        <w:t xml:space="preserve">User </w:t>
-      </w:r>
-      <w:proofErr w:type="spellStart"/>
-      <w:r>
-        <w:rPr>
-          <w:b/>
-        </w:rPr>
-        <w:t>stories</w:t>
-      </w:r>
-      <w:proofErr w:type="spellEnd"/>
-      <w:r>
-        <w:rPr>
-          <w:b/>
-        </w:rPr>
-        <w:t>:</w:t>
+        <w:t>User stories:</w:t>
       </w:r>
     </w:p>
     <w:p>
@@ -77,24 +38,13 @@
         </w:rPr>
       </w:pPr>
       <w:r>
-        <w:t xml:space="preserve">Las siguientes son las historias de usuario a utilizar para el trabajo </w:t>
-      </w:r>
-      <w:proofErr w:type="spellStart"/>
-      <w:r>
-        <w:t>pr</w:t>
+        <w:t>Las siguientes son las historias de usuario a utilizar para el trabajo pr</w:t>
       </w:r>
       <w:r>
         <w:rPr>
           <w:lang w:val="es-419"/>
         </w:rPr>
-        <w:t>áctico</w:t>
-      </w:r>
-      <w:proofErr w:type="spellEnd"/>
-      <w:r>
-        <w:rPr>
-          <w:lang w:val="es-419"/>
-        </w:rPr>
-        <w:t xml:space="preserve"> número 6:</w:t>
+        <w:t>áctico número 6:</w:t>
       </w:r>
     </w:p>
     <w:p>
@@ -981,6 +931,7 @@
               <w:rPr>
                 <w:rFonts w:cstheme="minorHAnsi"/>
                 <w:szCs w:val="22"/>
+                <w:highlight w:val="yellow"/>
               </w:rPr>
               <w:t>Nota: Se debe indicar qué debe buscar el Cadete con un campo de texto</w:t>
             </w:r>
@@ -1055,25 +1006,7 @@
                 <w:szCs w:val="22"/>
                 <w:lang w:val="es-ES_tradnl"/>
               </w:rPr>
-              <w:t xml:space="preserve">del comercio en forma textual (calle, número, ciudad y referencia opcional en formato de texto) o seleccionando un punto en un mapa interactivo de Google </w:t>
-            </w:r>
-            <w:proofErr w:type="spellStart"/>
-            <w:r>
-              <w:rPr>
-                <w:rFonts w:cstheme="minorHAnsi"/>
-                <w:szCs w:val="22"/>
-                <w:lang w:val="es-ES_tradnl"/>
-              </w:rPr>
-              <w:t>Maps</w:t>
-            </w:r>
-            <w:proofErr w:type="spellEnd"/>
-            <w:r>
-              <w:rPr>
-                <w:rFonts w:cstheme="minorHAnsi"/>
-                <w:szCs w:val="22"/>
-                <w:lang w:val="es-ES_tradnl"/>
-              </w:rPr>
-              <w:t>.</w:t>
+              <w:t>del comercio en forma textual (calle, número, ciudad y referencia opcional en formato de texto) o seleccionando un punto en un mapa interactivo de Google Maps.</w:t>
             </w:r>
           </w:p>
           <w:p>
@@ -1831,28 +1764,30 @@
     </w:tbl>
     <w:p>
       <w:pPr>
+        <w:pBdr>
+          <w:bottom w:val="single" w:sz="6" w:space="1" w:color="auto"/>
+        </w:pBdr>
         <w:rPr>
           <w:rFonts w:cstheme="minorHAnsi"/>
           <w:szCs w:val="22"/>
         </w:rPr>
       </w:pPr>
     </w:p>
+    <w:p/>
     <w:p>
       <w:pPr>
-        <w:rPr>
-          <w:b/>
-        </w:rPr>
+        <w:spacing w:after="160" w:line="259" w:lineRule="auto"/>
+        <w:jc w:val="left"/>
       </w:pPr>
+      <w:bookmarkStart w:id="0" w:name="_GoBack"/>
+      <w:bookmarkEnd w:id="0"/>
+      <w:r>
+        <w:t>C</w:t>
+      </w:r>
+      <w:r>
+        <w:t>omo somos GRUPO Nº 7, debemos implementar la épica “Realizar pedido ‘lo que sea’”.</w:t>
+      </w:r>
     </w:p>
-    <w:p>
-      <w:pPr>
-        <w:rPr>
-          <w:b/>
-        </w:rPr>
-      </w:pPr>
-    </w:p>
-    <w:p/>
-    <w:p/>
     <w:p/>
     <w:p/>
     <w:sectPr>
@@ -2151,8 +2086,11 @@
     <w:lsdException w:name="Table 3D effects 3" w:semiHidden="1" w:unhideWhenUsed="1"/>
     <w:lsdException w:name="Table Contemporary" w:semiHidden="1" w:unhideWhenUsed="1"/>
     <w:lsdException w:name="Table Elegant" w:semiHidden="1" w:unhideWhenUsed="1"/>
+    <w:lsdException w:name="Table Professional" w:semiHidden="1" w:unhideWhenUsed="1"/>
     <w:lsdException w:name="Table Subtle 1" w:semiHidden="1" w:unhideWhenUsed="1"/>
     <w:lsdException w:name="Table Subtle 2" w:semiHidden="1" w:unhideWhenUsed="1"/>
+    <w:lsdException w:name="Table Web 1" w:semiHidden="1" w:unhideWhenUsed="1"/>
+    <w:lsdException w:name="Table Web 2" w:semiHidden="1" w:unhideWhenUsed="1"/>
     <w:lsdException w:name="Table Web 3" w:semiHidden="1" w:unhideWhenUsed="1"/>
     <w:lsdException w:name="Balloon Text" w:semiHidden="1" w:unhideWhenUsed="1"/>
     <w:lsdException w:name="Table Grid" w:uiPriority="0"/>

</xml_diff>